<commit_message>
Bitacora dia 16 de noviembre
</commit_message>
<xml_diff>
--- a/deVicenteGarrote_CrespoMartínez.docx
+++ b/deVicenteGarrote_CrespoMartínez.docx
@@ -3414,7 +3414,18 @@
         </w:rPr>
       </w:pPr>
       <w:r>
-        <w:rPr/>
+        <w:rPr>
+          <w:rFonts w:eastAsia="Calibri" w:cs="Courier New" w:eastAsiaTheme="minorHAnsi"/>
+          <w:b w:val="false"/>
+          <w:bCs w:val="false"/>
+          <w:i w:val="false"/>
+          <w:iCs w:val="false"/>
+          <w:color w:val="00000A"/>
+          <w:sz w:val="22"/>
+          <w:szCs w:val="22"/>
+          <w:u w:val="none"/>
+          <w:lang w:val="es-ES" w:eastAsia="en-US" w:bidi="ar-SA"/>
+        </w:rPr>
       </w:r>
     </w:p>
     <w:p>
@@ -3583,23 +3594,306 @@
         <w:pStyle w:val="Normal"/>
         <w:spacing w:before="0" w:after="160"/>
         <w:jc w:val="both"/>
-        <w:rPr>
-          <w:rFonts w:eastAsia="Calibri" w:cs="Courier New" w:eastAsiaTheme="minorHAnsi"/>
-          <w:b w:val="false"/>
-          <w:b w:val="false"/>
-          <w:bCs w:val="false"/>
-          <w:i w:val="false"/>
-          <w:i w:val="false"/>
-          <w:iCs w:val="false"/>
-          <w:color w:val="00000A"/>
-          <w:sz w:val="22"/>
-          <w:szCs w:val="22"/>
-          <w:u w:val="none"/>
-          <w:lang w:val="es-ES" w:eastAsia="en-US" w:bidi="ar-SA"/>
-        </w:rPr>
-      </w:pPr>
-      <w:r>
-        <w:rPr/>
+        <w:rPr/>
+      </w:pPr>
+      <w:r>
+        <w:rPr/>
+        <w:t>Miercoles,26 de Octubre de 2016</w:t>
+      </w:r>
+    </w:p>
+    <w:p>
+      <w:pPr>
+        <w:pStyle w:val="Normal"/>
+        <w:spacing w:before="0" w:after="160"/>
+        <w:jc w:val="both"/>
+        <w:rPr/>
+      </w:pPr>
+      <w:r>
+        <w:rPr/>
+        <w:t>Para dejar terminado el código implementamos el algoritmo que calcule el dia de la semana,el cual va en funcion del dia,del mes,del año,del siglo y de si es bisiesto. Si el resultado es superior o igual a 7 le vamos restando 7 hasta obtener un numero entre 0 y 6:</w:t>
+      </w:r>
+    </w:p>
+    <w:p>
+      <w:pPr>
+        <w:pStyle w:val="Normal"/>
+        <w:spacing w:before="0" w:after="160"/>
+        <w:jc w:val="both"/>
+        <w:rPr/>
+      </w:pPr>
+      <w:r>
+        <w:rPr/>
+        <w:t>0:Domingo</w:t>
+      </w:r>
+    </w:p>
+    <w:p>
+      <w:pPr>
+        <w:pStyle w:val="Normal"/>
+        <w:spacing w:before="0" w:after="160"/>
+        <w:jc w:val="both"/>
+        <w:rPr/>
+      </w:pPr>
+      <w:r>
+        <w:rPr/>
+        <w:t>1:Lunes</w:t>
+      </w:r>
+    </w:p>
+    <w:p>
+      <w:pPr>
+        <w:pStyle w:val="Normal"/>
+        <w:spacing w:before="0" w:after="160"/>
+        <w:jc w:val="both"/>
+        <w:rPr/>
+      </w:pPr>
+      <w:r>
+        <w:rPr/>
+        <w:t>2:Martes</w:t>
+      </w:r>
+    </w:p>
+    <w:p>
+      <w:pPr>
+        <w:pStyle w:val="Normal"/>
+        <w:spacing w:before="0" w:after="160"/>
+        <w:jc w:val="both"/>
+        <w:rPr/>
+      </w:pPr>
+      <w:r>
+        <w:rPr/>
+        <w:t>3:Miercoles</w:t>
+      </w:r>
+    </w:p>
+    <w:p>
+      <w:pPr>
+        <w:pStyle w:val="Normal"/>
+        <w:spacing w:before="0" w:after="160"/>
+        <w:jc w:val="both"/>
+        <w:rPr/>
+      </w:pPr>
+      <w:r>
+        <w:rPr/>
+        <w:t>4:Jueves</w:t>
+      </w:r>
+    </w:p>
+    <w:p>
+      <w:pPr>
+        <w:pStyle w:val="Normal"/>
+        <w:spacing w:before="0" w:after="160"/>
+        <w:jc w:val="both"/>
+        <w:rPr/>
+      </w:pPr>
+      <w:r>
+        <w:rPr/>
+        <w:t>5:Viernes</w:t>
+      </w:r>
+    </w:p>
+    <w:p>
+      <w:pPr>
+        <w:pStyle w:val="Normal"/>
+        <w:spacing w:before="0" w:after="160"/>
+        <w:jc w:val="both"/>
+        <w:rPr/>
+      </w:pPr>
+      <w:r>
+        <w:rPr/>
+        <w:t>6:Sabado</w:t>
+      </w:r>
+    </w:p>
+    <w:p>
+      <w:pPr>
+        <w:pStyle w:val="Normal"/>
+        <w:spacing w:before="0" w:after="160"/>
+        <w:jc w:val="both"/>
+        <w:rPr/>
+      </w:pPr>
+      <w:r>
+        <w:rPr/>
+      </w:r>
+    </w:p>
+    <w:p>
+      <w:pPr>
+        <w:pStyle w:val="Normal"/>
+        <w:spacing w:before="0" w:after="160"/>
+        <w:jc w:val="both"/>
+        <w:rPr/>
+      </w:pPr>
+      <w:r>
+        <w:rPr/>
+        <w:t>Como ultimo paso imprimimos el dia de la semana,luego el dia,luego el mes  en forma de carácter y por ultimo el año(todo ello con varios load addres y varios load immediate).</w:t>
+      </w:r>
+    </w:p>
+    <w:p>
+      <w:pPr>
+        <w:pStyle w:val="Normal"/>
+        <w:spacing w:before="0" w:after="160"/>
+        <w:jc w:val="both"/>
+        <w:rPr/>
+      </w:pPr>
+      <w:r>
+        <w:rPr/>
+        <w:t>Una vez implementado el código entero y arreglado fallos de compilacion se prueba el programa,pero queda en un bucle infinito.</w:t>
+      </w:r>
+    </w:p>
+    <w:p>
+      <w:pPr>
+        <w:pStyle w:val="Normal"/>
+        <w:spacing w:before="0" w:after="160"/>
+        <w:jc w:val="both"/>
+        <w:rPr/>
+      </w:pPr>
+      <w:r>
+        <w:rPr/>
+      </w:r>
+    </w:p>
+    <w:p>
+      <w:pPr>
+        <w:pStyle w:val="Normal"/>
+        <w:spacing w:before="0" w:after="160"/>
+        <w:jc w:val="both"/>
+        <w:rPr/>
+      </w:pPr>
+      <w:r>
+        <w:rPr/>
+        <w:t>4/11/2016</w:t>
+      </w:r>
+    </w:p>
+    <w:p>
+      <w:pPr>
+        <w:pStyle w:val="Normal"/>
+        <w:spacing w:before="0" w:after="160"/>
+        <w:jc w:val="both"/>
+        <w:rPr/>
+      </w:pPr>
+      <w:r>
+        <w:rPr/>
+        <w:t>El bucle se genero porque al terminar los calculos del dia de la semana no saltaba al siguiente metodo(impresion de la fecha),sino que iba a jr y volvía a realizar la operación del dia de la semana.</w:t>
+      </w:r>
+    </w:p>
+    <w:p>
+      <w:pPr>
+        <w:pStyle w:val="Normal"/>
+        <w:spacing w:before="0" w:after="160"/>
+        <w:jc w:val="both"/>
+        <w:rPr/>
+      </w:pPr>
+      <w:r>
+        <w:rPr/>
+        <w:t>Una vez hecho el cambio imprime correctamente,pero el calculo estaba incorrecto debido a que el valor del mes de mayo(cero)daba problemas a la hora de sacar dicho valor(se emplean seq para comprobar el mes en formato numérico,al no coincidir da cero y causa conflicto).</w:t>
+      </w:r>
+    </w:p>
+    <w:p>
+      <w:pPr>
+        <w:pStyle w:val="Normal"/>
+        <w:spacing w:before="0" w:after="160"/>
+        <w:jc w:val="both"/>
+        <w:rPr/>
+      </w:pPr>
+      <w:r>
+        <w:rPr/>
+        <w:t>Tras arreglar el problema se cambian las eñes por enes,debido a una queja del QTSpim por las eñes(escriba ahora year en vez de año,cambiado con refactoring).</w:t>
+      </w:r>
+    </w:p>
+    <w:p>
+      <w:pPr>
+        <w:pStyle w:val="Normal"/>
+        <w:spacing w:before="0" w:after="160"/>
+        <w:jc w:val="both"/>
+        <w:rPr/>
+      </w:pPr>
+      <w:r>
+        <w:rPr/>
+        <w:t>El programa funciona correctamente,pero esta limitado entre los siglos 17 y 22.En espera a mejoras.</w:t>
+      </w:r>
+    </w:p>
+    <w:p>
+      <w:pPr>
+        <w:pStyle w:val="Normal"/>
+        <w:spacing w:before="0" w:after="160"/>
+        <w:jc w:val="both"/>
+        <w:rPr/>
+      </w:pPr>
+      <w:r>
+        <w:rPr/>
+      </w:r>
+    </w:p>
+    <w:p>
+      <w:pPr>
+        <w:pStyle w:val="Normal"/>
+        <w:spacing w:before="0" w:after="160"/>
+        <w:jc w:val="both"/>
+        <w:rPr/>
+      </w:pPr>
+      <w:r>
+        <w:rPr/>
+        <w:t>Martes, 8 de Noviembre de 2016</w:t>
+      </w:r>
+    </w:p>
+    <w:p>
+      <w:pPr>
+        <w:pStyle w:val="Normal"/>
+        <w:spacing w:before="0" w:after="160"/>
+        <w:jc w:val="both"/>
+        <w:rPr/>
+      </w:pPr>
+      <w:r>
+        <w:rPr/>
+        <w:t>Tras investigar un poco se puede sacar el dia,mes y año de la cadena sin que nos salga un cero de mas,para ello realizamos la multiplicacion por diez antes de hacer la suma de registro de $t0 a $t1,asi podemos eliminar la division entre 10 al final de cada bucle.</w:t>
+      </w:r>
+    </w:p>
+    <w:p>
+      <w:pPr>
+        <w:pStyle w:val="Normal"/>
+        <w:spacing w:before="0" w:after="160"/>
+        <w:jc w:val="both"/>
+        <w:rPr/>
+      </w:pPr>
+      <w:r>
+        <w:rPr/>
+      </w:r>
+    </w:p>
+    <w:p>
+      <w:pPr>
+        <w:pStyle w:val="Normal"/>
+        <w:spacing w:before="0" w:after="160"/>
+        <w:jc w:val="both"/>
+        <w:rPr/>
+      </w:pPr>
+      <w:r>
+        <w:rPr/>
+        <w:t>Otra mejora sustancial es el uso de tablas para almacenar los dias de la semana y los meses en letras para poder realizar un acceso mas eficiente y utilizar menos código. Para ello metemos todos los elementos del mismo tipo en un solo vector,rellenando con espacios para que todos tengan el mismo tamaño,y al acceder sumamos a la direccion inicial de las tablas el numero correspondiente por su tamaño mas grande,tenemos en cuenta que en dias de la semana el primer elemento de la lista es domingo,cuyo numero del algoritmo es el cero.</w:t>
+      </w:r>
+    </w:p>
+    <w:p>
+      <w:pPr>
+        <w:pStyle w:val="Normal"/>
+        <w:spacing w:before="0" w:after="160"/>
+        <w:jc w:val="both"/>
+        <w:rPr/>
+      </w:pPr>
+      <w:r>
+        <w:rPr/>
+        <w:t>Semana del 14 al 18 de Noviembre de 2016</w:t>
+      </w:r>
+    </w:p>
+    <w:p>
+      <w:pPr>
+        <w:pStyle w:val="Normal"/>
+        <w:spacing w:before="0" w:after="160"/>
+        <w:jc w:val="both"/>
+        <w:rPr/>
+      </w:pPr>
+      <w:r>
+        <w:rPr/>
+      </w:r>
+    </w:p>
+    <w:p>
+      <w:pPr>
+        <w:pStyle w:val="Normal"/>
+        <w:spacing w:before="0" w:after="160"/>
+        <w:jc w:val="both"/>
+        <w:rPr/>
+      </w:pPr>
+      <w:r>
+        <w:rPr/>
+        <w:t>No se han realizado cambios durante esta semana,el programa sigue funcionando igual</w:t>
       </w:r>
     </w:p>
     <w:sectPr>
@@ -4487,6 +4781,90 @@
       <w:rFonts w:cs="Wingdings"/>
     </w:rPr>
   </w:style>
+  <w:style w:type="character" w:styleId="ListLabel32">
+    <w:name w:val="ListLabel 32"/>
+    <w:qFormat/>
+    <w:rPr>
+      <w:rFonts w:ascii="Courier New" w:hAnsi="Courier New" w:cs="Symbol"/>
+    </w:rPr>
+  </w:style>
+  <w:style w:type="character" w:styleId="ListLabel33">
+    <w:name w:val="ListLabel 33"/>
+    <w:qFormat/>
+    <w:rPr>
+      <w:rFonts w:ascii="Courier New" w:hAnsi="Courier New" w:cs="Courier New"/>
+    </w:rPr>
+  </w:style>
+  <w:style w:type="character" w:styleId="ListLabel34">
+    <w:name w:val="ListLabel 34"/>
+    <w:qFormat/>
+    <w:rPr>
+      <w:rFonts w:cs="Wingdings"/>
+    </w:rPr>
+  </w:style>
+  <w:style w:type="character" w:styleId="ListLabel35">
+    <w:name w:val="ListLabel 35"/>
+    <w:qFormat/>
+    <w:rPr>
+      <w:rFonts w:ascii="Courier New" w:hAnsi="Courier New" w:cs="Symbol"/>
+    </w:rPr>
+  </w:style>
+  <w:style w:type="character" w:styleId="ListLabel36">
+    <w:name w:val="ListLabel 36"/>
+    <w:qFormat/>
+    <w:rPr>
+      <w:rFonts w:ascii="Courier New" w:hAnsi="Courier New" w:cs="Courier New"/>
+    </w:rPr>
+  </w:style>
+  <w:style w:type="character" w:styleId="ListLabel37">
+    <w:name w:val="ListLabel 37"/>
+    <w:qFormat/>
+    <w:rPr>
+      <w:rFonts w:cs="Wingdings"/>
+    </w:rPr>
+  </w:style>
+  <w:style w:type="character" w:styleId="ListLabel38">
+    <w:name w:val="ListLabel 38"/>
+    <w:qFormat/>
+    <w:rPr>
+      <w:rFonts w:ascii="Courier New" w:hAnsi="Courier New" w:cs="Symbol"/>
+    </w:rPr>
+  </w:style>
+  <w:style w:type="character" w:styleId="ListLabel39">
+    <w:name w:val="ListLabel 39"/>
+    <w:qFormat/>
+    <w:rPr>
+      <w:rFonts w:ascii="Courier New" w:hAnsi="Courier New" w:cs="Courier New"/>
+    </w:rPr>
+  </w:style>
+  <w:style w:type="character" w:styleId="ListLabel40">
+    <w:name w:val="ListLabel 40"/>
+    <w:qFormat/>
+    <w:rPr>
+      <w:rFonts w:cs="Wingdings"/>
+    </w:rPr>
+  </w:style>
+  <w:style w:type="character" w:styleId="ListLabel41">
+    <w:name w:val="ListLabel 41"/>
+    <w:qFormat/>
+    <w:rPr>
+      <w:rFonts w:ascii="Courier New" w:hAnsi="Courier New" w:cs="Symbol"/>
+    </w:rPr>
+  </w:style>
+  <w:style w:type="character" w:styleId="ListLabel42">
+    <w:name w:val="ListLabel 42"/>
+    <w:qFormat/>
+    <w:rPr>
+      <w:rFonts w:ascii="Courier New" w:hAnsi="Courier New" w:cs="Courier New"/>
+    </w:rPr>
+  </w:style>
+  <w:style w:type="character" w:styleId="ListLabel43">
+    <w:name w:val="ListLabel 43"/>
+    <w:qFormat/>
+    <w:rPr>
+      <w:rFonts w:cs="Wingdings"/>
+    </w:rPr>
+  </w:style>
   <w:style w:type="paragraph" w:styleId="Encabezado">
     <w:name w:val="Encabezado"/>
     <w:basedOn w:val="Normal"/>

</xml_diff>